<commit_message>
Update Aplicación de Patrones Estructurales y Principio Solid.docx
</commit_message>
<xml_diff>
--- a/Patrones Estructurales y Principio Solid/Aplicación de Patrones Estructurales y Principio Solid.docx
+++ b/Patrones Estructurales y Principio Solid/Aplicación de Patrones Estructurales y Principio Solid.docx
@@ -61,16 +61,7 @@
           <w:i/>
           <w:iCs/>
         </w:rPr>
-        <w:t>Contexto:</w:t>
-      </w:r>
-      <w:r>
-        <w:rPr>
-          <w:b/>
-          <w:bCs/>
-          <w:i/>
-          <w:iCs/>
-        </w:rPr>
-        <w:t xml:space="preserve"> </w:t>
+        <w:t xml:space="preserve">Contexto: </w:t>
       </w:r>
       <w:r>
         <w:t>Una aplicación de diseño gráfico permite a los usuarios trabajar con diferentes tipos de objetos visuales: imágenes, texto, formas vectoriales, etc. Cada uno de estos objetos puede tener múltiples representaciones (por ejemplo, en pantalla, en impresión, en miniatura).</w:t>
@@ -118,16 +109,7 @@
           <w:i/>
           <w:iCs/>
         </w:rPr>
-        <w:t>Justificación:</w:t>
-      </w:r>
-      <w:r>
-        <w:rPr>
-          <w:b/>
-          <w:bCs/>
-          <w:i/>
-          <w:iCs/>
-        </w:rPr>
-        <w:t xml:space="preserve"> </w:t>
+        <w:t xml:space="preserve">Justificación: </w:t>
       </w:r>
       <w:r>
         <w:t>El patrón Bridge permite separar la abstracción (el tipo de objeto gráfico) de su implementación (la forma en que se renderiza), de modo que ambos puedan evolucionar independientemente. Esto es útil cuando:</w:t>
@@ -345,16 +327,7 @@
           <w:i/>
           <w:iCs/>
         </w:rPr>
-        <w:t>Contexto:</w:t>
-      </w:r>
-      <w:r>
-        <w:rPr>
-          <w:b/>
-          <w:bCs/>
-          <w:i/>
-          <w:iCs/>
-        </w:rPr>
-        <w:t xml:space="preserve"> </w:t>
+        <w:t xml:space="preserve">Contexto: </w:t>
       </w:r>
       <w:r>
         <w:t>Una plataforma de almacenamiento en la nube necesita representar archivos y carpetas. Las carpetas pueden contener archivos y otras carpetas, formando una estructura jerárquica.</w:t>
@@ -403,16 +376,7 @@
           <w:iCs/>
         </w:rPr>
         <w:lastRenderedPageBreak/>
-        <w:t>Justificación:</w:t>
-      </w:r>
-      <w:r>
-        <w:rPr>
-          <w:b/>
-          <w:bCs/>
-          <w:i/>
-          <w:iCs/>
-        </w:rPr>
-        <w:t xml:space="preserve"> </w:t>
+        <w:t xml:space="preserve">Justificación: </w:t>
       </w:r>
       <w:r>
         <w:t>El patrón Composite permite tratar objetos individuales (archivos) y composiciones de objetos (carpetas) de manera uniforme. Es ideal cuando:</w:t>
@@ -572,23 +536,13 @@
       <w:pPr>
         <w:spacing w:after="0" w:line="240" w:lineRule="auto"/>
         <w:jc w:val="both"/>
-        <w:rPr>
-          <w:rFonts w:ascii="Times New Roman" w:eastAsia="Times New Roman" w:hAnsi="Times New Roman" w:cs="Times New Roman"/>
-          <w:kern w:val="0"/>
-          <w:lang w:eastAsia="es-ES"/>
-          <w14:ligatures w14:val="none"/>
-        </w:rPr>
       </w:pPr>
       <w:hyperlink r:id="rId7" w:history="1">
         <w:r>
           <w:rPr>
             <w:rStyle w:val="Hipervnculo"/>
-            <w:rFonts w:ascii="Times New Roman" w:eastAsia="Times New Roman" w:hAnsi="Times New Roman" w:cs="Times New Roman"/>
-            <w:kern w:val="0"/>
-            <w:lang w:eastAsia="es-ES"/>
-            <w14:ligatures w14:val="none"/>
           </w:rPr>
-          <w:t>https://github.com/KevinAPerez/Ptrones_Diseno_Software/tree/e0104cf971983a1be89248ac0700fb7821bd286b/Patrones%20Creacionales%20y%20Principio%20Solid</w:t>
+          <w:t>https://github.com/KevinAPerez/Ptrones_Diseno_Software/tree/main/Patrones%20Estructurales%20y%20Principio%20Solid</w:t>
         </w:r>
       </w:hyperlink>
     </w:p>
@@ -2258,6 +2212,7 @@
   <w:style w:type="character" w:default="1" w:styleId="Fuentedeprrafopredeter">
     <w:name w:val="Default Paragraph Font"/>
     <w:uiPriority w:val="1"/>
+    <w:semiHidden/>
     <w:unhideWhenUsed/>
   </w:style>
   <w:style w:type="table" w:default="1" w:styleId="Tablanormal">

</xml_diff>